<commit_message>
paar foutjes uit uitleg planning en 3 tier gehaald
</commit_message>
<xml_diff>
--- a/verslagdocumentation/PlanningThreeTier_06.10.2019_LanderBuysseLaureBuysse.docx
+++ b/verslagdocumentation/PlanningThreeTier_06.10.2019_LanderBuysseLaureBuysse.docx
@@ -4,7 +4,7 @@
   <w:body>
     <w:p>
       <w:pPr>
-        <w:pStyle w:val="Koptekst"/>
+        <w:pStyle w:val="Header"/>
       </w:pPr>
       <w:r>
         <w:rPr>
@@ -62,6 +62,7 @@
                                 <w:tag w:val="NaamFaculteit/Dienst"/>
                                 <w:id w:val="-1565099917"/>
                               </w:sdtPr>
+                              <w:sdtEndPr/>
                               <w:sdtContent>
                                 <w:r>
                                   <w:rPr>
@@ -133,6 +134,7 @@
                           <w:tag w:val="NaamFaculteit/Dienst"/>
                           <w:id w:val="-1565099917"/>
                         </w:sdtPr>
+                        <w:sdtEndPr/>
                         <w:sdtContent>
                           <w:r>
                             <w:rPr>
@@ -330,47 +332,47 @@
     </w:p>
     <w:p>
       <w:pPr>
-        <w:pStyle w:val="Geenafstand"/>
-        <w:rPr>
-          <w:rFonts w:ascii="Calibri" w:hAnsi="Calibri" w:cs="Calibri"/>
-        </w:rPr>
-      </w:pPr>
-    </w:p>
-    <w:p>
-      <w:pPr>
-        <w:pStyle w:val="Geenafstand"/>
-        <w:rPr>
-          <w:rFonts w:ascii="Calibri" w:hAnsi="Calibri" w:cs="Calibri"/>
-        </w:rPr>
-      </w:pPr>
-    </w:p>
-    <w:p>
-      <w:pPr>
-        <w:pStyle w:val="Geenafstand"/>
-        <w:rPr>
-          <w:rFonts w:ascii="Calibri" w:hAnsi="Calibri" w:cs="Calibri"/>
-        </w:rPr>
-      </w:pPr>
-    </w:p>
-    <w:p>
-      <w:pPr>
-        <w:pStyle w:val="Geenafstand"/>
-        <w:rPr>
-          <w:rFonts w:ascii="Calibri" w:hAnsi="Calibri" w:cs="Calibri"/>
-        </w:rPr>
-      </w:pPr>
-    </w:p>
-    <w:p>
-      <w:pPr>
-        <w:pStyle w:val="Geenafstand"/>
-        <w:rPr>
-          <w:rFonts w:ascii="Calibri" w:hAnsi="Calibri" w:cs="Calibri"/>
-        </w:rPr>
-      </w:pPr>
-    </w:p>
-    <w:p>
-      <w:pPr>
-        <w:pStyle w:val="Geenafstand"/>
+        <w:pStyle w:val="NoSpacing"/>
+        <w:rPr>
+          <w:rFonts w:ascii="Calibri" w:hAnsi="Calibri" w:cs="Calibri"/>
+        </w:rPr>
+      </w:pPr>
+    </w:p>
+    <w:p>
+      <w:pPr>
+        <w:pStyle w:val="NoSpacing"/>
+        <w:rPr>
+          <w:rFonts w:ascii="Calibri" w:hAnsi="Calibri" w:cs="Calibri"/>
+        </w:rPr>
+      </w:pPr>
+    </w:p>
+    <w:p>
+      <w:pPr>
+        <w:pStyle w:val="NoSpacing"/>
+        <w:rPr>
+          <w:rFonts w:ascii="Calibri" w:hAnsi="Calibri" w:cs="Calibri"/>
+        </w:rPr>
+      </w:pPr>
+    </w:p>
+    <w:p>
+      <w:pPr>
+        <w:pStyle w:val="NoSpacing"/>
+        <w:rPr>
+          <w:rFonts w:ascii="Calibri" w:hAnsi="Calibri" w:cs="Calibri"/>
+        </w:rPr>
+      </w:pPr>
+    </w:p>
+    <w:p>
+      <w:pPr>
+        <w:pStyle w:val="NoSpacing"/>
+        <w:rPr>
+          <w:rFonts w:ascii="Calibri" w:hAnsi="Calibri" w:cs="Calibri"/>
+        </w:rPr>
+      </w:pPr>
+    </w:p>
+    <w:p>
+      <w:pPr>
+        <w:pStyle w:val="NoSpacing"/>
         <w:rPr>
           <w:rFonts w:ascii="Calibri" w:hAnsi="Calibri" w:cs="Calibri"/>
           <w:b/>
@@ -381,7 +383,7 @@
     </w:p>
     <w:p>
       <w:pPr>
-        <w:pStyle w:val="Geenafstand"/>
+        <w:pStyle w:val="NoSpacing"/>
         <w:rPr>
           <w:rFonts w:ascii="Calibri" w:hAnsi="Calibri" w:cs="Calibri"/>
           <w:b/>
@@ -392,7 +394,7 @@
     </w:p>
     <w:p>
       <w:pPr>
-        <w:pStyle w:val="Geenafstand"/>
+        <w:pStyle w:val="NoSpacing"/>
         <w:rPr>
           <w:rFonts w:ascii="Calibri" w:hAnsi="Calibri" w:cs="Calibri"/>
           <w:b/>
@@ -403,7 +405,7 @@
     </w:p>
     <w:p>
       <w:pPr>
-        <w:pStyle w:val="Geenafstand"/>
+        <w:pStyle w:val="NoSpacing"/>
         <w:rPr>
           <w:rFonts w:ascii="Calibri" w:hAnsi="Calibri" w:cs="Calibri"/>
           <w:b/>
@@ -414,7 +416,7 @@
     </w:p>
     <w:p>
       <w:pPr>
-        <w:pStyle w:val="Geenafstand"/>
+        <w:pStyle w:val="NoSpacing"/>
         <w:rPr>
           <w:rFonts w:ascii="Calibri" w:hAnsi="Calibri" w:cs="Calibri"/>
           <w:b/>
@@ -425,7 +427,7 @@
     </w:p>
     <w:p>
       <w:pPr>
-        <w:pStyle w:val="Geenafstand"/>
+        <w:pStyle w:val="NoSpacing"/>
         <w:rPr>
           <w:rFonts w:ascii="Calibri" w:hAnsi="Calibri" w:cs="Calibri"/>
           <w:b/>
@@ -445,7 +447,7 @@
     </w:p>
     <w:p>
       <w:pPr>
-        <w:pStyle w:val="Geenafstand"/>
+        <w:pStyle w:val="NoSpacing"/>
         <w:rPr>
           <w:rFonts w:ascii="Calibri" w:hAnsi="Calibri" w:cs="Calibri"/>
           <w:b/>
@@ -456,7 +458,7 @@
     </w:p>
     <w:p>
       <w:pPr>
-        <w:pStyle w:val="Geenafstand"/>
+        <w:pStyle w:val="NoSpacing"/>
         <w:rPr>
           <w:rFonts w:ascii="Calibri" w:hAnsi="Calibri" w:cs="Calibri"/>
           <w:b/>
@@ -467,71 +469,71 @@
     </w:p>
     <w:p>
       <w:pPr>
-        <w:pStyle w:val="Geenafstand"/>
-        <w:rPr>
-          <w:rFonts w:ascii="Calibri" w:hAnsi="Calibri" w:cs="Calibri"/>
-        </w:rPr>
-      </w:pPr>
-    </w:p>
-    <w:p>
-      <w:pPr>
-        <w:pStyle w:val="Geenafstand"/>
-        <w:rPr>
-          <w:rFonts w:ascii="Calibri" w:hAnsi="Calibri" w:cs="Calibri"/>
-        </w:rPr>
-      </w:pPr>
-    </w:p>
-    <w:p>
-      <w:pPr>
-        <w:pStyle w:val="Geenafstand"/>
-        <w:rPr>
-          <w:rFonts w:ascii="Calibri" w:hAnsi="Calibri" w:cs="Calibri"/>
-        </w:rPr>
-      </w:pPr>
-    </w:p>
-    <w:p>
-      <w:pPr>
-        <w:pStyle w:val="Geenafstand"/>
-        <w:rPr>
-          <w:rFonts w:ascii="Calibri" w:hAnsi="Calibri" w:cs="Calibri"/>
-        </w:rPr>
-      </w:pPr>
-    </w:p>
-    <w:p>
-      <w:pPr>
-        <w:pStyle w:val="Geenafstand"/>
-        <w:rPr>
-          <w:rFonts w:ascii="Calibri" w:hAnsi="Calibri" w:cs="Calibri"/>
-        </w:rPr>
-      </w:pPr>
-    </w:p>
-    <w:p>
-      <w:pPr>
-        <w:pStyle w:val="Geenafstand"/>
-        <w:rPr>
-          <w:rFonts w:ascii="Calibri" w:hAnsi="Calibri" w:cs="Calibri"/>
-        </w:rPr>
-      </w:pPr>
-    </w:p>
-    <w:p>
-      <w:pPr>
-        <w:pStyle w:val="Geenafstand"/>
-        <w:rPr>
-          <w:rFonts w:ascii="Calibri" w:hAnsi="Calibri" w:cs="Calibri"/>
-        </w:rPr>
-      </w:pPr>
-    </w:p>
-    <w:p>
-      <w:pPr>
-        <w:pStyle w:val="Geenafstand"/>
-        <w:rPr>
-          <w:rFonts w:ascii="Calibri" w:hAnsi="Calibri" w:cs="Calibri"/>
-        </w:rPr>
-      </w:pPr>
-    </w:p>
-    <w:p>
-      <w:pPr>
-        <w:pStyle w:val="Geenafstand"/>
+        <w:pStyle w:val="NoSpacing"/>
+        <w:rPr>
+          <w:rFonts w:ascii="Calibri" w:hAnsi="Calibri" w:cs="Calibri"/>
+        </w:rPr>
+      </w:pPr>
+    </w:p>
+    <w:p>
+      <w:pPr>
+        <w:pStyle w:val="NoSpacing"/>
+        <w:rPr>
+          <w:rFonts w:ascii="Calibri" w:hAnsi="Calibri" w:cs="Calibri"/>
+        </w:rPr>
+      </w:pPr>
+    </w:p>
+    <w:p>
+      <w:pPr>
+        <w:pStyle w:val="NoSpacing"/>
+        <w:rPr>
+          <w:rFonts w:ascii="Calibri" w:hAnsi="Calibri" w:cs="Calibri"/>
+        </w:rPr>
+      </w:pPr>
+    </w:p>
+    <w:p>
+      <w:pPr>
+        <w:pStyle w:val="NoSpacing"/>
+        <w:rPr>
+          <w:rFonts w:ascii="Calibri" w:hAnsi="Calibri" w:cs="Calibri"/>
+        </w:rPr>
+      </w:pPr>
+    </w:p>
+    <w:p>
+      <w:pPr>
+        <w:pStyle w:val="NoSpacing"/>
+        <w:rPr>
+          <w:rFonts w:ascii="Calibri" w:hAnsi="Calibri" w:cs="Calibri"/>
+        </w:rPr>
+      </w:pPr>
+    </w:p>
+    <w:p>
+      <w:pPr>
+        <w:pStyle w:val="NoSpacing"/>
+        <w:rPr>
+          <w:rFonts w:ascii="Calibri" w:hAnsi="Calibri" w:cs="Calibri"/>
+        </w:rPr>
+      </w:pPr>
+    </w:p>
+    <w:p>
+      <w:pPr>
+        <w:pStyle w:val="NoSpacing"/>
+        <w:rPr>
+          <w:rFonts w:ascii="Calibri" w:hAnsi="Calibri" w:cs="Calibri"/>
+        </w:rPr>
+      </w:pPr>
+    </w:p>
+    <w:p>
+      <w:pPr>
+        <w:pStyle w:val="NoSpacing"/>
+        <w:rPr>
+          <w:rFonts w:ascii="Calibri" w:hAnsi="Calibri" w:cs="Calibri"/>
+        </w:rPr>
+      </w:pPr>
+    </w:p>
+    <w:p>
+      <w:pPr>
+        <w:pStyle w:val="NoSpacing"/>
         <w:rPr>
           <w:rFonts w:ascii="Calibri" w:hAnsi="Calibri" w:cs="Calibri"/>
           <w:b/>
@@ -542,7 +544,7 @@
     </w:p>
     <w:p>
       <w:pPr>
-        <w:pStyle w:val="Geenafstand"/>
+        <w:pStyle w:val="NoSpacing"/>
         <w:rPr>
           <w:rFonts w:ascii="Calibri" w:hAnsi="Calibri" w:cs="Calibri"/>
           <w:b/>
@@ -589,7 +591,7 @@
     </w:p>
     <w:p>
       <w:pPr>
-        <w:pStyle w:val="Geenafstand"/>
+        <w:pStyle w:val="NoSpacing"/>
         <w:rPr>
           <w:rFonts w:ascii="Calibri" w:hAnsi="Calibri" w:cs="Calibri"/>
           <w:b/>
@@ -627,7 +629,7 @@
     </w:p>
     <w:p>
       <w:pPr>
-        <w:pStyle w:val="Geenafstand"/>
+        <w:pStyle w:val="NoSpacing"/>
         <w:rPr>
           <w:rFonts w:ascii="Calibri" w:hAnsi="Calibri" w:cs="Calibri"/>
           <w:b/>
@@ -662,7 +664,7 @@
     </w:p>
     <w:p>
       <w:pPr>
-        <w:pStyle w:val="Kop1"/>
+        <w:pStyle w:val="Heading1"/>
       </w:pPr>
       <w:bookmarkStart w:id="0" w:name="_Toc21089243"/>
       <w:r>
@@ -682,12 +684,12 @@
     </w:p>
     <w:p>
       <w:pPr>
-        <w:pStyle w:val="Geenafstand"/>
-      </w:pPr>
-    </w:p>
-    <w:p>
-      <w:pPr>
-        <w:pStyle w:val="Geenafstand"/>
+        <w:pStyle w:val="NoSpacing"/>
+      </w:pPr>
+    </w:p>
+    <w:p>
+      <w:pPr>
+        <w:pStyle w:val="NoSpacing"/>
         <w:jc w:val="both"/>
       </w:pPr>
       <w:r>
@@ -708,7 +710,15 @@
         <w:t>Dit omdat deze</w:t>
       </w:r>
       <w:r>
-        <w:t xml:space="preserve"> aanpak enkele grote voordelen</w:t>
+        <w:t xml:space="preserve"> aanpak </w:t>
+      </w:r>
+      <w:proofErr w:type="gramStart"/>
+      <w:r>
+        <w:t>enkele</w:t>
+      </w:r>
+      <w:proofErr w:type="gramEnd"/>
+      <w:r>
+        <w:t xml:space="preserve"> grote voordelen</w:t>
       </w:r>
       <w:r>
         <w:t xml:space="preserve"> biedt</w:t>
@@ -719,7 +729,7 @@
     </w:p>
     <w:p>
       <w:pPr>
-        <w:pStyle w:val="Geenafstand"/>
+        <w:pStyle w:val="NoSpacing"/>
         <w:numPr>
           <w:ilvl w:val="0"/>
           <w:numId w:val="2"/>
@@ -732,7 +742,7 @@
     </w:p>
     <w:p>
       <w:pPr>
-        <w:pStyle w:val="Geenafstand"/>
+        <w:pStyle w:val="NoSpacing"/>
         <w:numPr>
           <w:ilvl w:val="0"/>
           <w:numId w:val="2"/>
@@ -745,7 +755,7 @@
     </w:p>
     <w:p>
       <w:pPr>
-        <w:pStyle w:val="Geenafstand"/>
+        <w:pStyle w:val="NoSpacing"/>
         <w:numPr>
           <w:ilvl w:val="0"/>
           <w:numId w:val="2"/>
@@ -758,26 +768,34 @@
     </w:p>
     <w:p>
       <w:pPr>
-        <w:pStyle w:val="Geenafstand"/>
+        <w:pStyle w:val="NoSpacing"/>
         <w:jc w:val="both"/>
       </w:pPr>
     </w:p>
     <w:p>
       <w:pPr>
-        <w:pStyle w:val="Geenafstand"/>
+        <w:pStyle w:val="NoSpacing"/>
         <w:jc w:val="both"/>
       </w:pPr>
       <w:r>
         <w:t>Three tie</w:t>
       </w:r>
       <w:r>
-        <w:t>t</w:t>
-      </w:r>
-      <w:r>
-        <w:t xml:space="preserve"> heeft zijn naam te danken aan de structuur waarin de code wordt opgebouwd. Er wordt </w:t>
-      </w:r>
-      <w:r>
-        <w:t xml:space="preserve"> namelijk </w:t>
+        <w:t>r</w:t>
+      </w:r>
+      <w:r>
+        <w:t xml:space="preserve"> heeft zijn naam te danken aan de structuur waarin de code wordt opgebouwd. Er </w:t>
+      </w:r>
+      <w:proofErr w:type="gramStart"/>
+      <w:r>
+        <w:t xml:space="preserve">wordt </w:t>
+      </w:r>
+      <w:r>
+        <w:t xml:space="preserve"> namelijk</w:t>
+      </w:r>
+      <w:proofErr w:type="gramEnd"/>
+      <w:r>
+        <w:t xml:space="preserve"> </w:t>
       </w:r>
       <w:r>
         <w:t xml:space="preserve">gebruik gemaakt van drie </w:t>
@@ -799,13 +817,13 @@
     </w:p>
     <w:p>
       <w:pPr>
-        <w:pStyle w:val="Geenafstand"/>
+        <w:pStyle w:val="NoSpacing"/>
         <w:jc w:val="both"/>
       </w:pPr>
     </w:p>
     <w:p>
       <w:pPr>
-        <w:pStyle w:val="Geenafstand"/>
+        <w:pStyle w:val="NoSpacing"/>
         <w:jc w:val="both"/>
       </w:pPr>
       <w:r>
@@ -830,16 +848,25 @@
       <w:r>
         <w:t xml:space="preserve">gebruik maken van een state machine model. </w:t>
       </w:r>
-    </w:p>
-    <w:p>
-      <w:pPr>
-        <w:pStyle w:val="Geenafstand"/>
+      <w:r>
+        <w:t xml:space="preserve">De toestanden </w:t>
+      </w:r>
+      <w:r>
+        <w:t xml:space="preserve">en werking hiervan </w:t>
+      </w:r>
+      <w:r>
+        <w:t>zijn beschreven in de FRS.</w:t>
+      </w:r>
+    </w:p>
+    <w:p>
+      <w:pPr>
+        <w:pStyle w:val="NoSpacing"/>
         <w:jc w:val="both"/>
       </w:pPr>
     </w:p>
     <w:p>
       <w:pPr>
-        <w:pStyle w:val="Geenafstand"/>
+        <w:pStyle w:val="NoSpacing"/>
         <w:jc w:val="both"/>
       </w:pPr>
       <w:r>
@@ -881,7 +908,12 @@
       </w:r>
       <w:proofErr w:type="spellEnd"/>
       <w:r>
-        <w:t xml:space="preserve">, wel bewust van de hardware. Hoe de hardware geïmplementeerd is, interesseert deze laag zich echter niet. Afhankelijk van de hardware kan de middelste laag dienen als vertaler tussen de top </w:t>
+        <w:t>, wel bewust van de hardware. Hoe de hardware geïmple</w:t>
+      </w:r>
+      <w:bookmarkStart w:id="1" w:name="_GoBack"/>
+      <w:bookmarkEnd w:id="1"/>
+      <w:r>
+        <w:t xml:space="preserve">menteerd is, interesseert deze laag zich echter niet. Afhankelijk van de hardware kan de middelste laag dienen als vertaler tussen de top </w:t>
       </w:r>
       <w:proofErr w:type="spellStart"/>
       <w:r>
@@ -910,13 +942,13 @@
     </w:p>
     <w:p>
       <w:pPr>
-        <w:pStyle w:val="Geenafstand"/>
+        <w:pStyle w:val="NoSpacing"/>
         <w:jc w:val="both"/>
       </w:pPr>
     </w:p>
     <w:p>
       <w:pPr>
-        <w:pStyle w:val="Geenafstand"/>
+        <w:pStyle w:val="NoSpacing"/>
         <w:jc w:val="both"/>
       </w:pPr>
       <w:r>
@@ -963,7 +995,7 @@
     </w:p>
     <w:p>
       <w:pPr>
-        <w:pStyle w:val="Geenafstand"/>
+        <w:pStyle w:val="NoSpacing"/>
       </w:pPr>
       <w:r>
         <w:lastRenderedPageBreak/>
@@ -988,7 +1020,7 @@
     </w:p>
     <w:p>
       <w:pPr>
-        <w:pStyle w:val="Geenafstand"/>
+        <w:pStyle w:val="NoSpacing"/>
         <w:numPr>
           <w:ilvl w:val="0"/>
           <w:numId w:val="2"/>
@@ -1000,19 +1032,21 @@
     </w:p>
     <w:p>
       <w:pPr>
-        <w:pStyle w:val="Geenafstand"/>
+        <w:pStyle w:val="NoSpacing"/>
         <w:numPr>
           <w:ilvl w:val="0"/>
           <w:numId w:val="2"/>
         </w:numPr>
       </w:pPr>
+      <w:proofErr w:type="gramStart"/>
       <w:r>
         <w:t>Lcd driver</w:t>
       </w:r>
-    </w:p>
-    <w:p>
-      <w:pPr>
-        <w:pStyle w:val="Geenafstand"/>
+      <w:proofErr w:type="gramEnd"/>
+    </w:p>
+    <w:p>
+      <w:pPr>
+        <w:pStyle w:val="NoSpacing"/>
         <w:numPr>
           <w:ilvl w:val="0"/>
           <w:numId w:val="2"/>
@@ -1024,7 +1058,7 @@
     </w:p>
     <w:p>
       <w:pPr>
-        <w:pStyle w:val="Geenafstand"/>
+        <w:pStyle w:val="NoSpacing"/>
         <w:numPr>
           <w:ilvl w:val="0"/>
           <w:numId w:val="2"/>
@@ -1036,24 +1070,26 @@
     </w:p>
     <w:p>
       <w:pPr>
-        <w:pStyle w:val="Geenafstand"/>
+        <w:pStyle w:val="NoSpacing"/>
         <w:numPr>
           <w:ilvl w:val="0"/>
           <w:numId w:val="2"/>
         </w:numPr>
       </w:pPr>
+      <w:proofErr w:type="gramStart"/>
       <w:r>
         <w:t>LED driver</w:t>
       </w:r>
-    </w:p>
-    <w:p>
-      <w:pPr>
-        <w:pStyle w:val="Geenafstand"/>
-      </w:pPr>
-    </w:p>
-    <w:p>
-      <w:pPr>
-        <w:pStyle w:val="Geenafstand"/>
+      <w:proofErr w:type="gramEnd"/>
+    </w:p>
+    <w:p>
+      <w:pPr>
+        <w:pStyle w:val="NoSpacing"/>
+      </w:pPr>
+    </w:p>
+    <w:p>
+      <w:pPr>
+        <w:pStyle w:val="NoSpacing"/>
       </w:pPr>
       <w:r>
         <w:t>De laag hierboven (</w:t>
@@ -1072,12 +1108,7 @@
       </w:r>
       <w:proofErr w:type="spellEnd"/>
       <w:r>
-        <w:t>) zal de specif</w:t>
-      </w:r>
-      <w:bookmarkStart w:id="1" w:name="_GoBack"/>
-      <w:bookmarkEnd w:id="1"/>
-      <w:r>
-        <w:t xml:space="preserve">ieke hardware drivers verbinden met de state machine in de top </w:t>
+        <w:t xml:space="preserve">) zal de specifieke hardware drivers verbinden met de state machine in de top </w:t>
       </w:r>
       <w:proofErr w:type="spellStart"/>
       <w:r>
@@ -1090,12 +1121,12 @@
     </w:p>
     <w:p>
       <w:pPr>
-        <w:pStyle w:val="Geenafstand"/>
-      </w:pPr>
-    </w:p>
-    <w:p>
-      <w:pPr>
-        <w:pStyle w:val="Geenafstand"/>
+        <w:pStyle w:val="NoSpacing"/>
+      </w:pPr>
+    </w:p>
+    <w:p>
+      <w:pPr>
+        <w:pStyle w:val="NoSpacing"/>
       </w:pPr>
       <w:r>
         <w:rPr>
@@ -1166,7 +1197,7 @@
     </w:p>
     <w:p>
       <w:pPr>
-        <w:pStyle w:val="Kop1"/>
+        <w:pStyle w:val="Heading1"/>
       </w:pPr>
       <w:bookmarkStart w:id="2" w:name="_Toc21089244"/>
       <w:r>
@@ -1177,12 +1208,12 @@
     </w:p>
     <w:p>
       <w:pPr>
-        <w:pStyle w:val="Geenafstand"/>
-      </w:pPr>
-    </w:p>
-    <w:p>
-      <w:pPr>
-        <w:pStyle w:val="Geenafstand"/>
+        <w:pStyle w:val="NoSpacing"/>
+      </w:pPr>
+    </w:p>
+    <w:p>
+      <w:pPr>
+        <w:pStyle w:val="NoSpacing"/>
       </w:pPr>
       <w:r>
         <w:t>Op de figuur is de planning te zien van het project. Enkele belangrijke deadlines hierbij zijn:</w:t>
@@ -1190,7 +1221,7 @@
     </w:p>
     <w:p>
       <w:pPr>
-        <w:pStyle w:val="Geenafstand"/>
+        <w:pStyle w:val="NoSpacing"/>
         <w:numPr>
           <w:ilvl w:val="0"/>
           <w:numId w:val="1"/>
@@ -1210,7 +1241,7 @@
     </w:p>
     <w:p>
       <w:pPr>
-        <w:pStyle w:val="Geenafstand"/>
+        <w:pStyle w:val="NoSpacing"/>
         <w:numPr>
           <w:ilvl w:val="0"/>
           <w:numId w:val="1"/>
@@ -1230,7 +1261,7 @@
     </w:p>
     <w:p>
       <w:pPr>
-        <w:pStyle w:val="Geenafstand"/>
+        <w:pStyle w:val="NoSpacing"/>
         <w:numPr>
           <w:ilvl w:val="0"/>
           <w:numId w:val="1"/>
@@ -1250,7 +1281,7 @@
     </w:p>
     <w:p>
       <w:pPr>
-        <w:pStyle w:val="Geenafstand"/>
+        <w:pStyle w:val="NoSpacing"/>
         <w:numPr>
           <w:ilvl w:val="0"/>
           <w:numId w:val="1"/>
@@ -1270,7 +1301,7 @@
     </w:p>
     <w:p>
       <w:pPr>
-        <w:pStyle w:val="Geenafstand"/>
+        <w:pStyle w:val="NoSpacing"/>
         <w:ind w:left="360"/>
       </w:pPr>
     </w:p>
@@ -1588,7 +1619,7 @@
       </w:pPr>
     </w:pPrDefault>
   </w:docDefaults>
-  <w:latentStyles w:defLockedState="0" w:defUIPriority="99" w:defSemiHidden="0" w:defUnhideWhenUsed="0" w:defQFormat="0" w:count="375">
+  <w:latentStyles w:defLockedState="0" w:defUIPriority="99" w:defSemiHidden="0" w:defUnhideWhenUsed="0" w:defQFormat="0" w:count="377">
     <w:lsdException w:name="Normal" w:uiPriority="0" w:qFormat="1"/>
     <w:lsdException w:name="heading 1" w:uiPriority="9" w:qFormat="1"/>
     <w:lsdException w:name="heading 2" w:semiHidden="1" w:uiPriority="9" w:unhideWhenUsed="1" w:qFormat="1"/>
@@ -1694,7 +1725,6 @@
     <w:lsdException w:name="HTML Sample" w:semiHidden="1" w:unhideWhenUsed="1"/>
     <w:lsdException w:name="HTML Typewriter" w:semiHidden="1" w:unhideWhenUsed="1"/>
     <w:lsdException w:name="HTML Variable" w:semiHidden="1" w:unhideWhenUsed="1"/>
-    <w:lsdException w:name="Normal Table" w:semiHidden="1" w:unhideWhenUsed="1"/>
     <w:lsdException w:name="annotation subject" w:semiHidden="1" w:unhideWhenUsed="1"/>
     <w:lsdException w:name="No List" w:semiHidden="1" w:unhideWhenUsed="1"/>
     <w:lsdException w:name="Outline List 1" w:semiHidden="1" w:unhideWhenUsed="1"/>
@@ -1740,11 +1770,9 @@
     <w:lsdException w:name="Table Subtle 1" w:semiHidden="1" w:unhideWhenUsed="1"/>
     <w:lsdException w:name="Table Subtle 2" w:semiHidden="1" w:unhideWhenUsed="1"/>
     <w:lsdException w:name="Table Web 1" w:semiHidden="1" w:unhideWhenUsed="1"/>
-    <w:lsdException w:name="Table Web 2" w:semiHidden="1" w:unhideWhenUsed="1"/>
     <w:lsdException w:name="Table Web 3" w:semiHidden="1" w:unhideWhenUsed="1"/>
     <w:lsdException w:name="Balloon Text" w:semiHidden="1" w:unhideWhenUsed="1"/>
     <w:lsdException w:name="Table Grid" w:uiPriority="39"/>
-    <w:lsdException w:name="Table Theme" w:semiHidden="1" w:unhideWhenUsed="1"/>
     <w:lsdException w:name="Placeholder Text" w:semiHidden="1"/>
     <w:lsdException w:name="No Spacing" w:uiPriority="1" w:qFormat="1"/>
     <w:lsdException w:name="Light Shading" w:uiPriority="60"/>
@@ -1964,8 +1992,10 @@
     <w:lsdException w:name="Smart Hyperlink" w:semiHidden="1" w:unhideWhenUsed="1"/>
     <w:lsdException w:name="Hashtag" w:semiHidden="1" w:unhideWhenUsed="1"/>
     <w:lsdException w:name="Unresolved Mention" w:semiHidden="1" w:unhideWhenUsed="1"/>
+    <w:lsdException w:name="Smart Link" w:semiHidden="1" w:unhideWhenUsed="1"/>
+    <w:lsdException w:name="Smart Link Error" w:semiHidden="1" w:unhideWhenUsed="1"/>
   </w:latentStyles>
-  <w:style w:type="paragraph" w:default="1" w:styleId="Standaard">
+  <w:style w:type="paragraph" w:default="1" w:styleId="Normal">
     <w:name w:val="Normal"/>
     <w:qFormat/>
     <w:rsid w:val="00F47230"/>
@@ -1973,11 +2003,11 @@
       <w:lang w:val="nl-BE"/>
     </w:rPr>
   </w:style>
-  <w:style w:type="paragraph" w:styleId="Kop1">
+  <w:style w:type="paragraph" w:styleId="Heading1">
     <w:name w:val="heading 1"/>
-    <w:basedOn w:val="Standaard"/>
-    <w:next w:val="Standaard"/>
-    <w:link w:val="Kop1Char"/>
+    <w:basedOn w:val="Normal"/>
+    <w:next w:val="Normal"/>
+    <w:link w:val="Heading1Char"/>
     <w:uiPriority w:val="9"/>
     <w:qFormat/>
     <w:rsid w:val="00281B0A"/>
@@ -1995,13 +2025,13 @@
       <w:szCs w:val="32"/>
     </w:rPr>
   </w:style>
-  <w:style w:type="character" w:default="1" w:styleId="Standaardalinea-lettertype">
+  <w:style w:type="character" w:default="1" w:styleId="DefaultParagraphFont">
     <w:name w:val="Default Paragraph Font"/>
     <w:uiPriority w:val="1"/>
     <w:semiHidden/>
     <w:unhideWhenUsed/>
   </w:style>
-  <w:style w:type="table" w:default="1" w:styleId="Standaardtabel">
+  <w:style w:type="table" w:default="1" w:styleId="TableNormal">
     <w:name w:val="Normal Table"/>
     <w:uiPriority w:val="99"/>
     <w:semiHidden/>
@@ -2016,13 +2046,13 @@
       </w:tblCellMar>
     </w:tblPr>
   </w:style>
-  <w:style w:type="numbering" w:default="1" w:styleId="Geenlijst">
+  <w:style w:type="numbering" w:default="1" w:styleId="NoList">
     <w:name w:val="No List"/>
     <w:uiPriority w:val="99"/>
     <w:semiHidden/>
     <w:unhideWhenUsed/>
   </w:style>
-  <w:style w:type="paragraph" w:styleId="Geenafstand">
+  <w:style w:type="paragraph" w:styleId="NoSpacing">
     <w:name w:val="No Spacing"/>
     <w:uiPriority w:val="1"/>
     <w:qFormat/>
@@ -2034,10 +2064,10 @@
       <w:lang w:val="nl-BE"/>
     </w:rPr>
   </w:style>
-  <w:style w:type="paragraph" w:styleId="Koptekst">
+  <w:style w:type="paragraph" w:styleId="Header">
     <w:name w:val="header"/>
-    <w:basedOn w:val="Standaard"/>
-    <w:link w:val="KoptekstChar"/>
+    <w:basedOn w:val="Normal"/>
+    <w:link w:val="HeaderChar"/>
     <w:unhideWhenUsed/>
     <w:rsid w:val="00F47230"/>
     <w:pPr>
@@ -2048,10 +2078,10 @@
       <w:spacing w:after="0" w:line="240" w:lineRule="auto"/>
     </w:pPr>
   </w:style>
-  <w:style w:type="character" w:customStyle="1" w:styleId="KoptekstChar">
-    <w:name w:val="Koptekst Char"/>
-    <w:basedOn w:val="Standaardalinea-lettertype"/>
-    <w:link w:val="Koptekst"/>
+  <w:style w:type="character" w:customStyle="1" w:styleId="HeaderChar">
+    <w:name w:val="Header Char"/>
+    <w:basedOn w:val="DefaultParagraphFont"/>
+    <w:link w:val="Header"/>
     <w:rsid w:val="00F47230"/>
     <w:rPr>
       <w:lang w:val="nl-BE"/>
@@ -2059,7 +2089,7 @@
   </w:style>
   <w:style w:type="paragraph" w:customStyle="1" w:styleId="CoverKoptekst">
     <w:name w:val="_CoverKoptekst"/>
-    <w:basedOn w:val="Standaard"/>
+    <w:basedOn w:val="Normal"/>
     <w:semiHidden/>
     <w:qFormat/>
     <w:rsid w:val="00F47230"/>
@@ -2076,10 +2106,10 @@
       <w:lang w:val="nl-NL"/>
     </w:rPr>
   </w:style>
-  <w:style w:type="character" w:customStyle="1" w:styleId="Kop1Char">
-    <w:name w:val="Kop 1 Char"/>
-    <w:basedOn w:val="Standaardalinea-lettertype"/>
-    <w:link w:val="Kop1"/>
+  <w:style w:type="character" w:customStyle="1" w:styleId="Heading1Char">
+    <w:name w:val="Heading 1 Char"/>
+    <w:basedOn w:val="DefaultParagraphFont"/>
+    <w:link w:val="Heading1"/>
     <w:uiPriority w:val="9"/>
     <w:rsid w:val="00281B0A"/>
     <w:rPr>
@@ -2090,10 +2120,10 @@
       <w:lang w:val="nl-BE"/>
     </w:rPr>
   </w:style>
-  <w:style w:type="paragraph" w:styleId="Ballontekst">
+  <w:style w:type="paragraph" w:styleId="BalloonText">
     <w:name w:val="Balloon Text"/>
-    <w:basedOn w:val="Standaard"/>
-    <w:link w:val="BallontekstChar"/>
+    <w:basedOn w:val="Normal"/>
+    <w:link w:val="BalloonTextChar"/>
     <w:uiPriority w:val="99"/>
     <w:semiHidden/>
     <w:unhideWhenUsed/>
@@ -2107,10 +2137,10 @@
       <w:szCs w:val="18"/>
     </w:rPr>
   </w:style>
-  <w:style w:type="character" w:customStyle="1" w:styleId="BallontekstChar">
-    <w:name w:val="Ballontekst Char"/>
-    <w:basedOn w:val="Standaardalinea-lettertype"/>
-    <w:link w:val="Ballontekst"/>
+  <w:style w:type="character" w:customStyle="1" w:styleId="BalloonTextChar">
+    <w:name w:val="Balloon Text Char"/>
+    <w:basedOn w:val="DefaultParagraphFont"/>
+    <w:link w:val="BalloonText"/>
     <w:uiPriority w:val="99"/>
     <w:semiHidden/>
     <w:rsid w:val="00281B0A"/>

</xml_diff>